<commit_message>
viet bao cao bai 22
</commit_message>
<xml_diff>
--- a/BaoCao-PTTKTT.docx
+++ b/BaoCao-PTTKTT.docx
@@ -1,6 +1,6 @@
 
 <file path=word/document.xml><?xml version="1.0" encoding="utf-8"?>
-<w:document xmlns:wpc="http://schemas.microsoft.com/office/word/2010/wordprocessingCanvas" xmlns:cx="http://schemas.microsoft.com/office/drawing/2014/chartex" xmlns:mc="http://schemas.openxmlformats.org/markup-compatibility/2006" xmlns:o="urn:schemas-microsoft-com:office:office" xmlns:r="http://schemas.openxmlformats.org/officeDocument/2006/relationships" xmlns:m="http://schemas.openxmlformats.org/officeDocument/2006/math" xmlns:v="urn:schemas-microsoft-com:vml" xmlns:wp14="http://schemas.microsoft.com/office/word/2010/wordprocessingDrawing" xmlns:wp="http://schemas.openxmlformats.org/drawingml/2006/wordprocessingDrawing" xmlns:w10="urn:schemas-microsoft-com:office:word" xmlns:w="http://schemas.openxmlformats.org/wordprocessingml/2006/main" xmlns:w14="http://schemas.microsoft.com/office/word/2010/wordml" xmlns:w15="http://schemas.microsoft.com/office/word/2012/wordml" xmlns:w16se="http://schemas.microsoft.com/office/word/2015/wordml/symex" xmlns:wpg="http://schemas.microsoft.com/office/word/2010/wordprocessingGroup" xmlns:wpi="http://schemas.microsoft.com/office/word/2010/wordprocessingInk" xmlns:wne="http://schemas.microsoft.com/office/word/2006/wordml" xmlns:wps="http://schemas.microsoft.com/office/word/2010/wordprocessingShape" mc:Ignorable="w14 w15 w16se wp14">
+<w:document xmlns:wpc="http://schemas.microsoft.com/office/word/2010/wordprocessingCanvas" xmlns:cx="http://schemas.microsoft.com/office/drawing/2014/chartex" xmlns:cx1="http://schemas.microsoft.com/office/drawing/2015/9/8/chartex" xmlns:cx2="http://schemas.microsoft.com/office/drawing/2015/10/21/chartex" xmlns:cx3="http://schemas.microsoft.com/office/drawing/2016/5/9/chartex" xmlns:cx4="http://schemas.microsoft.com/office/drawing/2016/5/10/chartex" xmlns:cx5="http://schemas.microsoft.com/office/drawing/2016/5/11/chartex" xmlns:cx6="http://schemas.microsoft.com/office/drawing/2016/5/12/chartex" xmlns:cx7="http://schemas.microsoft.com/office/drawing/2016/5/13/chartex" xmlns:cx8="http://schemas.microsoft.com/office/drawing/2016/5/14/chartex" xmlns:mc="http://schemas.openxmlformats.org/markup-compatibility/2006" xmlns:aink="http://schemas.microsoft.com/office/drawing/2016/ink" xmlns:am3d="http://schemas.microsoft.com/office/drawing/2017/model3d" xmlns:o="urn:schemas-microsoft-com:office:office" xmlns:oel="http://schemas.microsoft.com/office/2019/extlst" xmlns:r="http://schemas.openxmlformats.org/officeDocument/2006/relationships" xmlns:m="http://schemas.openxmlformats.org/officeDocument/2006/math" xmlns:v="urn:schemas-microsoft-com:vml" xmlns:wp14="http://schemas.microsoft.com/office/word/2010/wordprocessingDrawing" xmlns:wp="http://schemas.openxmlformats.org/drawingml/2006/wordprocessingDrawing" xmlns:w10="urn:schemas-microsoft-com:office:word" xmlns:w="http://schemas.openxmlformats.org/wordprocessingml/2006/main" xmlns:w14="http://schemas.microsoft.com/office/word/2010/wordml" xmlns:w15="http://schemas.microsoft.com/office/word/2012/wordml" xmlns:w16cex="http://schemas.microsoft.com/office/word/2018/wordml/cex" xmlns:w16cid="http://schemas.microsoft.com/office/word/2016/wordml/cid" xmlns:w16="http://schemas.microsoft.com/office/word/2018/wordml" xmlns:w16du="http://schemas.microsoft.com/office/word/2023/wordml/word16du" xmlns:w16sdtdh="http://schemas.microsoft.com/office/word/2020/wordml/sdtdatahash" xmlns:w16se="http://schemas.microsoft.com/office/word/2015/wordml/symex" xmlns:wpg="http://schemas.microsoft.com/office/word/2010/wordprocessingGroup" xmlns:wpi="http://schemas.microsoft.com/office/word/2010/wordprocessingInk" xmlns:wne="http://schemas.microsoft.com/office/word/2006/wordml" xmlns:wps="http://schemas.microsoft.com/office/word/2010/wordprocessingShape" mc:Ignorable="w14 w15 w16se w16cid w16 w16cex w16sdtdh w16du wp14">
   <w:body>
     <w:p>
       <w:pPr>
@@ -89,13 +89,7 @@
         <w:ind w:firstLine="0"/>
       </w:pPr>
       <w:r>
-        <w:t xml:space="preserve">* Class </w:t>
-      </w:r>
-      <w:r>
-        <w:t>IndexMaxPQ</w:t>
-      </w:r>
-      <w:r>
-        <w:t xml:space="preserve"> bao gồm:</w:t>
+        <w:t>* Class IndexMaxPQ bao gồm:</w:t>
       </w:r>
     </w:p>
     <w:p>
@@ -130,10 +124,7 @@
     </w:p>
     <w:p>
       <w:r>
-        <w:t xml:space="preserve">+ private int[] qp: dùng để lưu nghịch đảo của pq chỉ ra là phần tử thứ mấy trong </w:t>
-      </w:r>
-      <w:r>
-        <w:t>PriorityQueue</w:t>
+        <w:t>+ private int[] qp: dùng để lưu nghịch đảo của pq chỉ ra là phần tử thứ mấy trong PriorityQueue</w:t>
       </w:r>
       <w:r>
         <w:t>.</w:t>
@@ -172,13 +163,7 @@
         <w:t>public boolean isEmpty()</w:t>
       </w:r>
       <w:r>
-        <w:t xml:space="preserve">: kiểm tra xem </w:t>
-      </w:r>
-      <w:r>
-        <w:t>PriorityQueue</w:t>
-      </w:r>
-      <w:r>
-        <w:t xml:space="preserve"> có rỗng không</w:t>
+        <w:t>: kiểm tra xem PriorityQueue có rỗng không</w:t>
       </w:r>
       <w:r>
         <w:t>.</w:t>
@@ -192,13 +177,7 @@
         <w:t>public boolean contains(int i)</w:t>
       </w:r>
       <w:r>
-        <w:t xml:space="preserve">: kiểm tra xem </w:t>
-      </w:r>
-      <w:r>
-        <w:t xml:space="preserve">PriorityQueue </w:t>
-      </w:r>
-      <w:r>
-        <w:t>có chứa chỉ mục i không</w:t>
+        <w:t>: kiểm tra xem PriorityQueue có chứa chỉ mục i không</w:t>
       </w:r>
       <w:r>
         <w:t>.</w:t>
@@ -330,10 +309,7 @@
         <w:t>private void sink(int k)</w:t>
       </w:r>
       <w:r>
-        <w:t xml:space="preserve">: </w:t>
-      </w:r>
-      <w:r>
-        <w:t>giúp xây dựng một cấu trúc max heap (phần tử cha luôn lớn hơn phần tử con)</w:t>
+        <w:t>: giúp xây dựng một cấu trúc max heap (phần tử cha luôn lớn hơn phần tử con)</w:t>
       </w:r>
       <w:r>
         <w:t>.</w:t>
@@ -465,8 +441,11 @@
         <w:ind w:firstLine="0"/>
       </w:pPr>
       <w:r>
+        <w:rPr>
+          <w:noProof/>
+        </w:rPr>
         <w:drawing>
-          <wp:inline distT="0" distB="0" distL="0" distR="0" wp14:anchorId="099BBD49" wp14:editId="535D9EDE">
+          <wp:inline distT="0" distB="0" distL="0" distR="0" wp14:anchorId="5A854E71" wp14:editId="471F2482">
             <wp:extent cx="2553056" cy="1305107"/>
             <wp:effectExtent l="0" t="0" r="0" b="9525"/>
             <wp:docPr id="3" name="Picture 3"/>
@@ -598,8 +577,11 @@
         <w:ind w:firstLine="0"/>
       </w:pPr>
       <w:r>
+        <w:rPr>
+          <w:noProof/>
+        </w:rPr>
         <w:drawing>
-          <wp:inline distT="0" distB="0" distL="0" distR="0" wp14:anchorId="261549FF" wp14:editId="021AB832">
+          <wp:inline distT="0" distB="0" distL="0" distR="0" wp14:anchorId="10C878CE" wp14:editId="75CF27B0">
             <wp:extent cx="2686425" cy="1019317"/>
             <wp:effectExtent l="0" t="0" r="0" b="9525"/>
             <wp:docPr id="4" name="Picture 4"/>
@@ -634,8 +616,6 @@
           </wp:inline>
         </w:drawing>
       </w:r>
-      <w:bookmarkStart w:id="0" w:name="_GoBack"/>
-      <w:bookmarkEnd w:id="0"/>
     </w:p>
     <w:p>
       <w:pPr>
@@ -726,16 +706,10 @@
         <w:t>Start</w:t>
       </w:r>
       <w:r>
-        <w:t xml:space="preserve"> </w:t>
-      </w:r>
-      <w:r>
-        <w:t>()</w:t>
-      </w:r>
-      <w:r>
-        <w:t xml:space="preserve">: </w:t>
-      </w:r>
-      <w:r>
-        <w:t>lấy thời gian bắt đầu của một công việc</w:t>
+        <w:t xml:space="preserve"> ()</w:t>
+      </w:r>
+      <w:r>
+        <w:t>: lấy thời gian bắt đầu của một công việc</w:t>
       </w:r>
       <w:r>
         <w:t>.</w:t>
@@ -755,13 +729,7 @@
         <w:t xml:space="preserve"> ()</w:t>
       </w:r>
       <w:r>
-        <w:t xml:space="preserve">: lấy thời gian </w:t>
-      </w:r>
-      <w:r>
-        <w:t>kết thúc</w:t>
-      </w:r>
-      <w:r>
-        <w:t xml:space="preserve"> của một công việc</w:t>
+        <w:t>: lấy thời gian kết thúc của một công việc</w:t>
       </w:r>
       <w:r>
         <w:t>.</w:t>
@@ -794,8 +762,11 @@
         <w:ind w:firstLine="0"/>
       </w:pPr>
       <w:r>
+        <w:rPr>
+          <w:noProof/>
+        </w:rPr>
         <w:drawing>
-          <wp:inline distT="0" distB="0" distL="0" distR="0" wp14:anchorId="6B1C7C95" wp14:editId="33D01354">
+          <wp:inline distT="0" distB="0" distL="0" distR="0" wp14:anchorId="27327543" wp14:editId="55C95B96">
             <wp:extent cx="5268060" cy="2524477"/>
             <wp:effectExtent l="0" t="0" r="8890" b="9525"/>
             <wp:docPr id="2" name="Picture 2"/>
@@ -878,41 +849,23 @@
         <w:t xml:space="preserve">int start: </w:t>
       </w:r>
       <w:r>
-        <w:t xml:space="preserve">thời gian bắt đầu của </w:t>
-      </w:r>
-      <w:r>
-        <w:t xml:space="preserve">một </w:t>
-      </w:r>
-      <w:r>
-        <w:t>công việc</w:t>
-      </w:r>
-      <w:r>
-        <w:t>.</w:t>
-      </w:r>
-    </w:p>
-    <w:p>
-      <w:r>
-        <w:t xml:space="preserve">+ int finish: thời gian kết thúc của </w:t>
-      </w:r>
-      <w:r>
-        <w:t xml:space="preserve">một </w:t>
-      </w:r>
-      <w:r>
-        <w:t>công việc</w:t>
-      </w:r>
-      <w:r>
-        <w:t>.</w:t>
-      </w:r>
-    </w:p>
-    <w:p>
-      <w:r>
-        <w:t xml:space="preserve">+ int profit: lợi nhuận của </w:t>
-      </w:r>
-      <w:r>
-        <w:t xml:space="preserve">một </w:t>
-      </w:r>
-      <w:r>
-        <w:t>công việc</w:t>
+        <w:t>thời gian bắt đầu của một công việc</w:t>
+      </w:r>
+      <w:r>
+        <w:t>.</w:t>
+      </w:r>
+    </w:p>
+    <w:p>
+      <w:r>
+        <w:t>+ int finish: thời gian kết thúc của một công việc</w:t>
+      </w:r>
+      <w:r>
+        <w:t>.</w:t>
+      </w:r>
+    </w:p>
+    <w:p>
+      <w:r>
+        <w:t>+ int profit: lợi nhuận của một công việc</w:t>
       </w:r>
       <w:r>
         <w:t>.</w:t>
@@ -1010,8 +963,11 @@
         <w:ind w:firstLine="0"/>
       </w:pPr>
       <w:r>
+        <w:rPr>
+          <w:noProof/>
+        </w:rPr>
         <w:drawing>
-          <wp:inline distT="0" distB="0" distL="0" distR="0" wp14:anchorId="72A18C8C" wp14:editId="4577E6C7">
+          <wp:inline distT="0" distB="0" distL="0" distR="0" wp14:anchorId="28CB77F0" wp14:editId="20C501FD">
             <wp:extent cx="3153215" cy="866896"/>
             <wp:effectExtent l="0" t="0" r="9525" b="9525"/>
             <wp:docPr id="1" name="Picture 1"/>
@@ -1050,6 +1006,93 @@
     <w:p>
       <w:pPr>
         <w:ind w:firstLine="0"/>
+        <w:rPr>
+          <w:b/>
+        </w:rPr>
+      </w:pPr>
+      <w:r>
+        <w:rPr>
+          <w:b/>
+        </w:rPr>
+        <w:t>Bài 2</w:t>
+      </w:r>
+      <w:r>
+        <w:rPr>
+          <w:b/>
+        </w:rPr>
+        <w:t>2</w:t>
+      </w:r>
+      <w:r>
+        <w:rPr>
+          <w:b/>
+        </w:rPr>
+        <w:t>:</w:t>
+      </w:r>
+    </w:p>
+    <w:p>
+      <w:pPr>
+        <w:ind w:firstLine="0"/>
+      </w:pPr>
+      <w:r>
+        <w:t xml:space="preserve">* Class </w:t>
+      </w:r>
+      <w:r>
+        <w:t>FileSearch</w:t>
+      </w:r>
+      <w:r>
+        <w:t xml:space="preserve"> bao gồm:</w:t>
+      </w:r>
+    </w:p>
+    <w:p>
+      <w:pPr>
+        <w:ind w:firstLine="0"/>
+      </w:pPr>
+      <w:r>
+        <w:t>- Các thuộc tính:</w:t>
+      </w:r>
+    </w:p>
+    <w:p>
+      <w:r>
+        <w:t xml:space="preserve">+ </w:t>
+      </w:r>
+      <w:r>
+        <w:t>private static FileFrequencyIndex ffi</w:t>
+      </w:r>
+      <w:r>
+        <w:t>: dùng để lưu các từ có ở trong file nào và file đấy chứa bao nhiêu từ đó.</w:t>
+      </w:r>
+    </w:p>
+    <w:p>
+      <w:r>
+        <w:t xml:space="preserve">+ </w:t>
+      </w:r>
+      <w:r>
+        <w:t>private static ST&lt;File,Integer&gt; st</w:t>
+      </w:r>
+      <w:r>
+        <w:t>: truy xuất file đó có tổng số từ cần tìm là bao nhiêu.</w:t>
+      </w:r>
+    </w:p>
+    <w:p>
+      <w:r>
+        <w:t xml:space="preserve">+ </w:t>
+      </w:r>
+      <w:r>
+        <w:t>private static boolean searchSuccess = true</w:t>
+      </w:r>
+      <w:r>
+        <w:t>: giúp kiếm tra xem chúng ta có tìm kiếm ra được kết quả không. Giá trị mặc định sẽ là true.</w:t>
+      </w:r>
+    </w:p>
+    <w:p/>
+    <w:p>
+      <w:pPr>
+        <w:ind w:firstLine="0"/>
+      </w:pPr>
+    </w:p>
+    <w:p>
+      <w:pPr>
+        <w:ind w:firstLine="0"/>
       </w:pPr>
     </w:p>
     <w:sectPr>
@@ -1063,7 +1106,7 @@
 </file>
 
 <file path=word/styles.xml><?xml version="1.0" encoding="utf-8"?>
-<w:styles xmlns:mc="http://schemas.openxmlformats.org/markup-compatibility/2006" xmlns:r="http://schemas.openxmlformats.org/officeDocument/2006/relationships" xmlns:w="http://schemas.openxmlformats.org/wordprocessingml/2006/main" xmlns:w14="http://schemas.microsoft.com/office/word/2010/wordml" xmlns:w15="http://schemas.microsoft.com/office/word/2012/wordml" xmlns:w16se="http://schemas.microsoft.com/office/word/2015/wordml/symex" mc:Ignorable="w14 w15 w16se">
+<w:styles xmlns:mc="http://schemas.openxmlformats.org/markup-compatibility/2006" xmlns:r="http://schemas.openxmlformats.org/officeDocument/2006/relationships" xmlns:w="http://schemas.openxmlformats.org/wordprocessingml/2006/main" xmlns:w14="http://schemas.microsoft.com/office/word/2010/wordml" xmlns:w15="http://schemas.microsoft.com/office/word/2012/wordml" xmlns:w16cex="http://schemas.microsoft.com/office/word/2018/wordml/cex" xmlns:w16cid="http://schemas.microsoft.com/office/word/2016/wordml/cid" xmlns:w16="http://schemas.microsoft.com/office/word/2018/wordml" xmlns:w16du="http://schemas.microsoft.com/office/word/2023/wordml/word16du" xmlns:w16sdtdh="http://schemas.microsoft.com/office/word/2020/wordml/sdtdatahash" xmlns:w16se="http://schemas.microsoft.com/office/word/2015/wordml/symex" mc:Ignorable="w14 w15 w16se w16cid w16 w16cex w16sdtdh w16du">
   <w:docDefaults>
     <w:rPrDefault>
       <w:rPr>
@@ -1079,7 +1122,7 @@
       </w:pPr>
     </w:pPrDefault>
   </w:docDefaults>
-  <w:latentStyles w:defLockedState="0" w:defUIPriority="99" w:defSemiHidden="0" w:defUnhideWhenUsed="0" w:defQFormat="0" w:count="371">
+  <w:latentStyles w:defLockedState="0" w:defUIPriority="99" w:defSemiHidden="0" w:defUnhideWhenUsed="0" w:defQFormat="0" w:count="376">
     <w:lsdException w:name="Normal" w:uiPriority="0" w:qFormat="1"/>
     <w:lsdException w:name="heading 1" w:uiPriority="9" w:qFormat="1"/>
     <w:lsdException w:name="heading 2" w:semiHidden="1" w:uiPriority="9" w:unhideWhenUsed="1" w:qFormat="1"/>
@@ -1451,11 +1494,16 @@
     <w:lsdException w:name="List Table 5 Dark Accent 6" w:uiPriority="50"/>
     <w:lsdException w:name="List Table 6 Colorful Accent 6" w:uiPriority="51"/>
     <w:lsdException w:name="List Table 7 Colorful Accent 6" w:uiPriority="52"/>
+    <w:lsdException w:name="Mention" w:semiHidden="1" w:unhideWhenUsed="1"/>
+    <w:lsdException w:name="Smart Hyperlink" w:semiHidden="1" w:unhideWhenUsed="1"/>
+    <w:lsdException w:name="Hashtag" w:semiHidden="1" w:unhideWhenUsed="1"/>
+    <w:lsdException w:name="Unresolved Mention" w:semiHidden="1" w:unhideWhenUsed="1"/>
+    <w:lsdException w:name="Smart Link" w:semiHidden="1" w:unhideWhenUsed="1"/>
   </w:latentStyles>
   <w:style w:type="paragraph" w:default="1" w:styleId="Normal">
     <w:name w:val="Normal"/>
     <w:qFormat/>
-    <w:rsid w:val="00A34804"/>
+    <w:rsid w:val="00215BA8"/>
     <w:pPr>
       <w:spacing w:before="120" w:after="120" w:line="264" w:lineRule="auto"/>
       <w:ind w:firstLine="567"/>

</xml_diff>